<commit_message>
Kompletirana dokumentacija. Ostalo jos pocistiti kod od nepotrebnih stvari.
</commit_message>
<xml_diff>
--- a/Projekat_2_tenk/Dokumentacija/Dokumentacija.docx
+++ b/Projekat_2_tenk/Dokumentacija/Dokumentacija.docx
@@ -153,7 +153,9 @@
     <w:p>
       <w:pPr>
         <w:sectPr>
-          <w:headerReference w:type="first" r:id="rId7"/>
+          <w:footerReference w:type="default" r:id="rId7"/>
+          <w:headerReference w:type="first" r:id="rId8"/>
+          <w:footerReference w:type="first" r:id="rId9"/>
           <w:pgSz w:w="12240" w:h="15840"/>
           <w:pgMar w:top="1440" w:right="1134" w:bottom="1440" w:left="1418" w:header="0" w:footer="0" w:gutter="0"/>
           <w:cols w:space="720"/>
@@ -212,7 +214,7 @@
         <w:rPr>
           <w:noProof/>
         </w:rPr>
-        <w:instrText xml:space="preserve"> PAGEREF _Toc138261799 \h </w:instrText>
+        <w:instrText xml:space="preserve"> PAGEREF _Toc138273258 \h </w:instrText>
       </w:r>
       <w:r>
         <w:rPr>
@@ -278,7 +280,7 @@
         <w:rPr>
           <w:noProof/>
         </w:rPr>
-        <w:instrText xml:space="preserve"> PAGEREF _Toc138261800 \h </w:instrText>
+        <w:instrText xml:space="preserve"> PAGEREF _Toc138273259 \h </w:instrText>
       </w:r>
       <w:r>
         <w:rPr>
@@ -344,7 +346,7 @@
         <w:rPr>
           <w:noProof/>
         </w:rPr>
-        <w:instrText xml:space="preserve"> PAGEREF _Toc138261801 \h </w:instrText>
+        <w:instrText xml:space="preserve"> PAGEREF _Toc138273260 \h </w:instrText>
       </w:r>
       <w:r>
         <w:rPr>
@@ -392,7 +394,7 @@
           <w:noProof/>
         </w:rPr>
         <w:tab/>
-        <w:t>Izrada i opis štampane pločice (PCB)</w:t>
+        <w:t>Blok šema uređaja</w:t>
       </w:r>
       <w:r>
         <w:rPr>
@@ -410,7 +412,7 @@
         <w:rPr>
           <w:noProof/>
         </w:rPr>
-        <w:instrText xml:space="preserve"> PAGEREF _Toc138261802 \h </w:instrText>
+        <w:instrText xml:space="preserve"> PAGEREF _Toc138273261 \h </w:instrText>
       </w:r>
       <w:r>
         <w:rPr>
@@ -458,7 +460,7 @@
           <w:noProof/>
         </w:rPr>
         <w:tab/>
-        <w:t>Drajver L298</w:t>
+        <w:t>Algoritam rada</w:t>
       </w:r>
       <w:r>
         <w:rPr>
@@ -476,7 +478,7 @@
         <w:rPr>
           <w:noProof/>
         </w:rPr>
-        <w:instrText xml:space="preserve"> PAGEREF _Toc138261803 \h </w:instrText>
+        <w:instrText xml:space="preserve"> PAGEREF _Toc138273262 \h </w:instrText>
       </w:r>
       <w:r>
         <w:rPr>
@@ -493,7 +495,7 @@
         <w:rPr>
           <w:noProof/>
         </w:rPr>
-        <w:t>7</w:t>
+        <w:t>5</w:t>
       </w:r>
       <w:r>
         <w:rPr>
@@ -524,7 +526,7 @@
           <w:noProof/>
         </w:rPr>
         <w:tab/>
-        <w:t>Ultrazvučni senzor HC-SR04</w:t>
+        <w:t>Izrada i opis štampane pločice (PCB)</w:t>
       </w:r>
       <w:r>
         <w:rPr>
@@ -542,7 +544,7 @@
         <w:rPr>
           <w:noProof/>
         </w:rPr>
-        <w:instrText xml:space="preserve"> PAGEREF _Toc138261804 \h </w:instrText>
+        <w:instrText xml:space="preserve"> PAGEREF _Toc138273263 \h </w:instrText>
       </w:r>
       <w:r>
         <w:rPr>
@@ -559,7 +561,7 @@
         <w:rPr>
           <w:noProof/>
         </w:rPr>
-        <w:t>8</w:t>
+        <w:t>6</w:t>
       </w:r>
       <w:r>
         <w:rPr>
@@ -590,7 +592,7 @@
           <w:noProof/>
         </w:rPr>
         <w:tab/>
-        <w:t>IR senzor Sharp GP2Y0A21YK0F</w:t>
+        <w:t>Drajver L298</w:t>
       </w:r>
       <w:r>
         <w:rPr>
@@ -608,7 +610,7 @@
         <w:rPr>
           <w:noProof/>
         </w:rPr>
-        <w:instrText xml:space="preserve"> PAGEREF _Toc138261805 \h </w:instrText>
+        <w:instrText xml:space="preserve"> PAGEREF _Toc138273264 \h </w:instrText>
       </w:r>
       <w:r>
         <w:rPr>
@@ -656,7 +658,7 @@
           <w:noProof/>
         </w:rPr>
         <w:tab/>
-        <w:t>UART/Bluetooth komunikacija</w:t>
+        <w:t>Ultrazvučni senzor HC-SR04</w:t>
       </w:r>
       <w:r>
         <w:rPr>
@@ -674,7 +676,7 @@
         <w:rPr>
           <w:noProof/>
         </w:rPr>
-        <w:instrText xml:space="preserve"> PAGEREF _Toc138261806 \h </w:instrText>
+        <w:instrText xml:space="preserve"> PAGEREF _Toc138273265 \h </w:instrText>
       </w:r>
       <w:r>
         <w:rPr>
@@ -722,6 +724,138 @@
           <w:noProof/>
         </w:rPr>
         <w:tab/>
+        <w:t>IR senzor Sharp GP2Y0A21YK0F</w:t>
+      </w:r>
+      <w:r>
+        <w:rPr>
+          <w:noProof/>
+        </w:rPr>
+        <w:tab/>
+      </w:r>
+      <w:r>
+        <w:rPr>
+          <w:noProof/>
+        </w:rPr>
+        <w:fldChar w:fldCharType="begin"/>
+      </w:r>
+      <w:r>
+        <w:rPr>
+          <w:noProof/>
+        </w:rPr>
+        <w:instrText xml:space="preserve"> PAGEREF _Toc138273266 \h </w:instrText>
+      </w:r>
+      <w:r>
+        <w:rPr>
+          <w:noProof/>
+        </w:rPr>
+      </w:r>
+      <w:r>
+        <w:rPr>
+          <w:noProof/>
+        </w:rPr>
+        <w:fldChar w:fldCharType="separate"/>
+      </w:r>
+      <w:r>
+        <w:rPr>
+          <w:noProof/>
+        </w:rPr>
+        <w:t>11</w:t>
+      </w:r>
+      <w:r>
+        <w:rPr>
+          <w:noProof/>
+        </w:rPr>
+        <w:fldChar w:fldCharType="end"/>
+      </w:r>
+    </w:p>
+    <w:p>
+      <w:pPr>
+        <w:pStyle w:val="TOC2"/>
+        <w:tabs>
+          <w:tab w:val="left" w:pos="880"/>
+          <w:tab w:val="right" w:leader="dot" w:pos="9678"/>
+        </w:tabs>
+        <w:rPr>
+          <w:noProof/>
+        </w:rPr>
+      </w:pPr>
+      <w:r>
+        <w:rPr>
+          <w:noProof/>
+        </w:rPr>
+        <w:t>3.7.</w:t>
+      </w:r>
+      <w:r>
+        <w:rPr>
+          <w:noProof/>
+        </w:rPr>
+        <w:tab/>
+        <w:t>UART/Bluetooth komunikacija</w:t>
+      </w:r>
+      <w:r>
+        <w:rPr>
+          <w:noProof/>
+        </w:rPr>
+        <w:tab/>
+      </w:r>
+      <w:r>
+        <w:rPr>
+          <w:noProof/>
+        </w:rPr>
+        <w:fldChar w:fldCharType="begin"/>
+      </w:r>
+      <w:r>
+        <w:rPr>
+          <w:noProof/>
+        </w:rPr>
+        <w:instrText xml:space="preserve"> PAGEREF _Toc138273267 \h </w:instrText>
+      </w:r>
+      <w:r>
+        <w:rPr>
+          <w:noProof/>
+        </w:rPr>
+      </w:r>
+      <w:r>
+        <w:rPr>
+          <w:noProof/>
+        </w:rPr>
+        <w:fldChar w:fldCharType="separate"/>
+      </w:r>
+      <w:r>
+        <w:rPr>
+          <w:noProof/>
+        </w:rPr>
+        <w:t>12</w:t>
+      </w:r>
+      <w:r>
+        <w:rPr>
+          <w:noProof/>
+        </w:rPr>
+        <w:fldChar w:fldCharType="end"/>
+      </w:r>
+    </w:p>
+    <w:p>
+      <w:pPr>
+        <w:pStyle w:val="TOC2"/>
+        <w:tabs>
+          <w:tab w:val="left" w:pos="880"/>
+          <w:tab w:val="right" w:leader="dot" w:pos="9678"/>
+        </w:tabs>
+        <w:rPr>
+          <w:noProof/>
+        </w:rPr>
+      </w:pPr>
+      <w:r>
+        <w:rPr>
+          <w:noProof/>
+        </w:rPr>
+        <w:t>3.8.</w:t>
+      </w:r>
+      <w:r>
+        <w:rPr>
+          <w:noProof/>
+        </w:rPr>
+        <w:tab/>
         <w:t>Regulator napona L7805</w:t>
       </w:r>
       <w:r>
@@ -740,7 +874,7 @@
         <w:rPr>
           <w:noProof/>
         </w:rPr>
-        <w:instrText xml:space="preserve"> PAGEREF _Toc138261807 \h </w:instrText>
+        <w:instrText xml:space="preserve"> PAGEREF _Toc138273268 \h </w:instrText>
       </w:r>
       <w:r>
         <w:rPr>
@@ -757,7 +891,7 @@
         <w:rPr>
           <w:noProof/>
         </w:rPr>
-        <w:t>11</w:t>
+        <w:t>13</w:t>
       </w:r>
       <w:r>
         <w:rPr>
@@ -806,7 +940,7 @@
         <w:rPr>
           <w:noProof/>
         </w:rPr>
-        <w:instrText xml:space="preserve"> PAGEREF _Toc138261808 \h </w:instrText>
+        <w:instrText xml:space="preserve"> PAGEREF _Toc138273269 \h </w:instrText>
       </w:r>
       <w:r>
         <w:rPr>
@@ -823,7 +957,7 @@
         <w:rPr>
           <w:noProof/>
         </w:rPr>
-        <w:t>11</w:t>
+        <w:t>13</w:t>
       </w:r>
       <w:r>
         <w:rPr>
@@ -872,7 +1006,7 @@
         <w:rPr>
           <w:noProof/>
         </w:rPr>
-        <w:instrText xml:space="preserve"> PAGEREF _Toc138261809 \h </w:instrText>
+        <w:instrText xml:space="preserve"> PAGEREF _Toc138273270 \h </w:instrText>
       </w:r>
       <w:r>
         <w:rPr>
@@ -889,7 +1023,7 @@
         <w:rPr>
           <w:noProof/>
         </w:rPr>
-        <w:t>12</w:t>
+        <w:t>14</w:t>
       </w:r>
       <w:r>
         <w:rPr>
@@ -938,7 +1072,7 @@
         <w:rPr>
           <w:noProof/>
         </w:rPr>
-        <w:instrText xml:space="preserve"> PAGEREF _Toc138261810 \h </w:instrText>
+        <w:instrText xml:space="preserve"> PAGEREF _Toc138273271 \h </w:instrText>
       </w:r>
       <w:r>
         <w:rPr>
@@ -955,7 +1089,7 @@
         <w:rPr>
           <w:noProof/>
         </w:rPr>
-        <w:t>13</w:t>
+        <w:t>15</w:t>
       </w:r>
       <w:r>
         <w:rPr>
@@ -1000,7 +1134,7 @@
         <w:pStyle w:val="Heading1"/>
         <w:pageBreakBefore/>
       </w:pPr>
-      <w:bookmarkStart w:id="0" w:name="_Toc138261799"/>
+      <w:bookmarkStart w:id="0" w:name="_Toc138273258"/>
       <w:r>
         <w:lastRenderedPageBreak/>
         <w:t>Uvod</w:t>
@@ -1085,7 +1219,7 @@
       <w:pPr>
         <w:pStyle w:val="Heading1"/>
       </w:pPr>
-      <w:bookmarkStart w:id="1" w:name="_Toc138261800"/>
+      <w:bookmarkStart w:id="1" w:name="_Toc138273259"/>
       <w:r>
         <w:t>Analiza problema</w:t>
       </w:r>
@@ -1204,7 +1338,7 @@
       <w:pPr>
         <w:pStyle w:val="Heading1"/>
       </w:pPr>
-      <w:bookmarkStart w:id="2" w:name="_Toc138261801"/>
+      <w:bookmarkStart w:id="2" w:name="_Toc138273260"/>
       <w:r>
         <w:t>Opis detalja predmeta projekta</w:t>
       </w:r>
@@ -1214,8 +1348,201 @@
       <w:pPr>
         <w:pStyle w:val="Heading2"/>
       </w:pPr>
-      <w:bookmarkStart w:id="3" w:name="_Toc138261802"/>
-      <w:r>
+      <w:bookmarkStart w:id="3" w:name="_Toc138273261"/>
+      <w:r>
+        <w:t>Blok šema uređaja</w:t>
+      </w:r>
+      <w:bookmarkEnd w:id="3"/>
+    </w:p>
+    <w:p>
+      <w:pPr>
+        <w:pStyle w:val="TextBody"/>
+      </w:pPr>
+    </w:p>
+    <w:p>
+      <w:pPr>
+        <w:pStyle w:val="TextBody"/>
+        <w:keepNext/>
+        <w:jc w:val="left"/>
+      </w:pPr>
+      <w:r>
+        <w:rPr>
+          <w:noProof/>
+        </w:rPr>
+        <w:drawing>
+          <wp:inline distT="0" distB="0" distL="0" distR="0" wp14:anchorId="3C6246A6" wp14:editId="3FB60215">
+            <wp:extent cx="4962525" cy="4391025"/>
+            <wp:effectExtent l="0" t="0" r="0" b="0"/>
+            <wp:docPr id="369510146" name="Picture 1"/>
+            <wp:cNvGraphicFramePr>
+              <a:graphicFrameLocks xmlns:a="http://schemas.openxmlformats.org/drawingml/2006/main" noChangeAspect="1"/>
+            </wp:cNvGraphicFramePr>
+            <a:graphic xmlns:a="http://schemas.openxmlformats.org/drawingml/2006/main">
+              <a:graphicData uri="http://schemas.openxmlformats.org/drawingml/2006/picture">
+                <pic:pic xmlns:pic="http://schemas.openxmlformats.org/drawingml/2006/picture">
+                  <pic:nvPicPr>
+                    <pic:cNvPr id="369510146" name="Picture 369510146"/>
+                    <pic:cNvPicPr/>
+                  </pic:nvPicPr>
+                  <pic:blipFill>
+                    <a:blip r:embed="rId10">
+                      <a:extLst>
+                        <a:ext uri="{28A0092B-C50C-407E-A947-70E740481C1C}">
+                          <a14:useLocalDpi xmlns:a14="http://schemas.microsoft.com/office/drawing/2010/main" val="0"/>
+                        </a:ext>
+                      </a:extLst>
+                    </a:blip>
+                    <a:stretch>
+                      <a:fillRect/>
+                    </a:stretch>
+                  </pic:blipFill>
+                  <pic:spPr>
+                    <a:xfrm>
+                      <a:off x="0" y="0"/>
+                      <a:ext cx="4962525" cy="4391025"/>
+                    </a:xfrm>
+                    <a:prstGeom prst="rect">
+                      <a:avLst/>
+                    </a:prstGeom>
+                  </pic:spPr>
+                </pic:pic>
+              </a:graphicData>
+            </a:graphic>
+          </wp:inline>
+        </w:drawing>
+      </w:r>
+    </w:p>
+    <w:p>
+      <w:pPr>
+        <w:pStyle w:val="Caption"/>
+        <w:jc w:val="center"/>
+      </w:pPr>
+      <w:r>
+        <w:t xml:space="preserve">Slika </w:t>
+      </w:r>
+      <w:r>
+        <w:fldChar w:fldCharType="begin"/>
+      </w:r>
+      <w:r>
+        <w:instrText xml:space="preserve"> SEQ Slika \* ARABIC </w:instrText>
+      </w:r>
+      <w:r>
+        <w:fldChar w:fldCharType="separate"/>
+      </w:r>
+      <w:r>
+        <w:rPr>
+          <w:noProof/>
+        </w:rPr>
+        <w:t>1</w:t>
+      </w:r>
+      <w:r>
+        <w:fldChar w:fldCharType="end"/>
+      </w:r>
+      <w:r>
+        <w:t xml:space="preserve"> - Blok šema</w:t>
+      </w:r>
+    </w:p>
+    <w:p>
+      <w:pPr>
+        <w:pStyle w:val="Heading2"/>
+      </w:pPr>
+      <w:bookmarkStart w:id="4" w:name="_Toc138273262"/>
+      <w:r>
+        <w:lastRenderedPageBreak/>
+        <w:t>Algoritam rada</w:t>
+      </w:r>
+      <w:bookmarkEnd w:id="4"/>
+    </w:p>
+    <w:p>
+      <w:pPr>
+        <w:pStyle w:val="TextBody"/>
+        <w:keepNext/>
+        <w:jc w:val="center"/>
+      </w:pPr>
+      <w:r>
+        <w:rPr>
+          <w:noProof/>
+        </w:rPr>
+        <w:drawing>
+          <wp:inline distT="0" distB="0" distL="0" distR="0" wp14:anchorId="25B3AB81" wp14:editId="095EDB79">
+            <wp:extent cx="3191272" cy="6962775"/>
+            <wp:effectExtent l="0" t="0" r="0" b="0"/>
+            <wp:docPr id="551346475" name="Picture 2"/>
+            <wp:cNvGraphicFramePr>
+              <a:graphicFrameLocks xmlns:a="http://schemas.openxmlformats.org/drawingml/2006/main" noChangeAspect="1"/>
+            </wp:cNvGraphicFramePr>
+            <a:graphic xmlns:a="http://schemas.openxmlformats.org/drawingml/2006/main">
+              <a:graphicData uri="http://schemas.openxmlformats.org/drawingml/2006/picture">
+                <pic:pic xmlns:pic="http://schemas.openxmlformats.org/drawingml/2006/picture">
+                  <pic:nvPicPr>
+                    <pic:cNvPr id="551346475" name="Picture 551346475"/>
+                    <pic:cNvPicPr/>
+                  </pic:nvPicPr>
+                  <pic:blipFill>
+                    <a:blip r:embed="rId11">
+                      <a:extLst>
+                        <a:ext uri="{28A0092B-C50C-407E-A947-70E740481C1C}">
+                          <a14:useLocalDpi xmlns:a14="http://schemas.microsoft.com/office/drawing/2010/main" val="0"/>
+                        </a:ext>
+                      </a:extLst>
+                    </a:blip>
+                    <a:stretch>
+                      <a:fillRect/>
+                    </a:stretch>
+                  </pic:blipFill>
+                  <pic:spPr>
+                    <a:xfrm>
+                      <a:off x="0" y="0"/>
+                      <a:ext cx="3195475" cy="6971944"/>
+                    </a:xfrm>
+                    <a:prstGeom prst="rect">
+                      <a:avLst/>
+                    </a:prstGeom>
+                  </pic:spPr>
+                </pic:pic>
+              </a:graphicData>
+            </a:graphic>
+          </wp:inline>
+        </w:drawing>
+      </w:r>
+    </w:p>
+    <w:p>
+      <w:pPr>
+        <w:pStyle w:val="Caption"/>
+        <w:jc w:val="center"/>
+      </w:pPr>
+      <w:r>
+        <w:t xml:space="preserve">Slika </w:t>
+      </w:r>
+      <w:r>
+        <w:fldChar w:fldCharType="begin"/>
+      </w:r>
+      <w:r>
+        <w:instrText xml:space="preserve"> SEQ Slika \* ARABIC </w:instrText>
+      </w:r>
+      <w:r>
+        <w:fldChar w:fldCharType="separate"/>
+      </w:r>
+      <w:r>
+        <w:rPr>
+          <w:noProof/>
+        </w:rPr>
+        <w:t>2</w:t>
+      </w:r>
+      <w:r>
+        <w:fldChar w:fldCharType="end"/>
+      </w:r>
+      <w:r>
+        <w:t xml:space="preserve"> - Algoritam rada</w:t>
+      </w:r>
+    </w:p>
+    <w:p>
+      <w:pPr>
+        <w:pStyle w:val="Heading2"/>
+      </w:pPr>
+      <w:bookmarkStart w:id="5" w:name="_Toc138273263"/>
+      <w:r>
+        <w:lastRenderedPageBreak/>
         <w:t>Izrada</w:t>
       </w:r>
       <w:r>
@@ -1224,7 +1551,7 @@
       <w:r>
         <w:t xml:space="preserve"> štampane pločice (PCB)</w:t>
       </w:r>
-      <w:bookmarkEnd w:id="3"/>
+      <w:bookmarkEnd w:id="5"/>
     </w:p>
     <w:p>
       <w:pPr>
@@ -1265,7 +1592,7 @@
                     <pic:cNvPicPr/>
                   </pic:nvPicPr>
                   <pic:blipFill>
-                    <a:blip r:embed="rId8" cstate="print">
+                    <a:blip r:embed="rId12" cstate="print">
                       <a:extLst>
                         <a:ext uri="{28A0092B-C50C-407E-A947-70E740481C1C}">
                           <a14:useLocalDpi xmlns:a14="http://schemas.microsoft.com/office/drawing/2010/main" val="0"/>
@@ -1313,7 +1640,7 @@
         <w:rPr>
           <w:noProof/>
         </w:rPr>
-        <w:t>1</w:t>
+        <w:t>3</w:t>
       </w:r>
       <w:r>
         <w:fldChar w:fldCharType="end"/>
@@ -1375,7 +1702,7 @@
                     <pic:cNvPicPr/>
                   </pic:nvPicPr>
                   <pic:blipFill>
-                    <a:blip r:embed="rId9" cstate="print">
+                    <a:blip r:embed="rId13" cstate="print">
                       <a:extLst>
                         <a:ext uri="{28A0092B-C50C-407E-A947-70E740481C1C}">
                           <a14:useLocalDpi xmlns:a14="http://schemas.microsoft.com/office/drawing/2010/main" val="0"/>
@@ -1423,7 +1750,7 @@
         <w:rPr>
           <w:noProof/>
         </w:rPr>
-        <w:t>2</w:t>
+        <w:t>4</w:t>
       </w:r>
       <w:r>
         <w:fldChar w:fldCharType="end"/>
@@ -1558,7 +1885,7 @@
                     <pic:cNvPicPr/>
                   </pic:nvPicPr>
                   <pic:blipFill rotWithShape="1">
-                    <a:blip r:embed="rId10" cstate="print">
+                    <a:blip r:embed="rId14" cstate="print">
                       <a:extLst>
                         <a:ext uri="{28A0092B-C50C-407E-A947-70E740481C1C}">
                           <a14:useLocalDpi xmlns:a14="http://schemas.microsoft.com/office/drawing/2010/main" val="0"/>
@@ -1613,7 +1940,7 @@
         <w:rPr>
           <w:noProof/>
         </w:rPr>
-        <w:t>3</w:t>
+        <w:t>5</w:t>
       </w:r>
       <w:r>
         <w:fldChar w:fldCharType="end"/>
@@ -1648,7 +1975,7 @@
                     <pic:cNvPicPr/>
                   </pic:nvPicPr>
                   <pic:blipFill>
-                    <a:blip r:embed="rId11" cstate="print">
+                    <a:blip r:embed="rId15" cstate="print">
                       <a:extLst>
                         <a:ext uri="{28A0092B-C50C-407E-A947-70E740481C1C}">
                           <a14:useLocalDpi xmlns:a14="http://schemas.microsoft.com/office/drawing/2010/main" val="0"/>
@@ -1696,7 +2023,7 @@
         <w:rPr>
           <w:noProof/>
         </w:rPr>
-        <w:t>4</w:t>
+        <w:t>6</w:t>
       </w:r>
       <w:r>
         <w:fldChar w:fldCharType="end"/>
@@ -1750,7 +2077,7 @@
                     <pic:cNvPicPr/>
                   </pic:nvPicPr>
                   <pic:blipFill rotWithShape="1">
-                    <a:blip r:embed="rId12" cstate="print">
+                    <a:blip r:embed="rId16" cstate="print">
                       <a:extLst>
                         <a:ext uri="{28A0092B-C50C-407E-A947-70E740481C1C}">
                           <a14:useLocalDpi xmlns:a14="http://schemas.microsoft.com/office/drawing/2010/main" val="0"/>
@@ -1805,7 +2132,7 @@
         <w:rPr>
           <w:noProof/>
         </w:rPr>
-        <w:t>5</w:t>
+        <w:t>7</w:t>
       </w:r>
       <w:r>
         <w:fldChar w:fldCharType="end"/>
@@ -1818,11 +2145,11 @@
       <w:pPr>
         <w:pStyle w:val="Heading2"/>
       </w:pPr>
-      <w:bookmarkStart w:id="4" w:name="_Toc138261803"/>
+      <w:bookmarkStart w:id="6" w:name="_Toc138273264"/>
       <w:r>
         <w:t>Drajver L298</w:t>
       </w:r>
-      <w:bookmarkEnd w:id="4"/>
+      <w:bookmarkEnd w:id="6"/>
     </w:p>
     <w:p>
       <w:pPr>
@@ -1898,7 +2225,7 @@
             <v:path gradientshapeok="t" o:connecttype="rect"/>
           </v:shapetype>
           <v:shape id="_x0000_s1029" type="#_x0000_t202" style="position:absolute;left:0;text-align:left;margin-left:221.1pt;margin-top:245.3pt;width:263.25pt;height:.05pt;z-index:251661824;mso-position-horizontal-relative:text;mso-position-vertical-relative:text" stroked="f">
-            <v:textbox style="mso-fit-shape-to-text:t" inset="0,0,0,0">
+            <v:textbox style="mso-next-textbox:#_x0000_s1029;mso-fit-shape-to-text:t" inset="0,0,0,0">
               <w:txbxContent>
                 <w:p>
                   <w:pPr>
@@ -1926,7 +2253,7 @@
                     <w:rPr>
                       <w:noProof/>
                     </w:rPr>
-                    <w:t>6</w:t>
+                    <w:t>8</w:t>
                   </w:r>
                   <w:r>
                     <w:fldChar w:fldCharType="end"/>
@@ -1946,7 +2273,7 @@
           <w:noProof/>
         </w:rPr>
         <w:drawing>
-          <wp:anchor distT="0" distB="0" distL="114300" distR="114300" simplePos="0" relativeHeight="251653120" behindDoc="0" locked="0" layoutInCell="1" allowOverlap="1" wp14:anchorId="4D80BB7C" wp14:editId="5EA55BF0">
+          <wp:anchor distT="0" distB="0" distL="114300" distR="114300" simplePos="0" relativeHeight="251656192" behindDoc="0" locked="0" layoutInCell="1" allowOverlap="1" wp14:anchorId="4D80BB7C" wp14:editId="5EA55BF0">
             <wp:simplePos x="0" y="0"/>
             <wp:positionH relativeFrom="margin">
               <wp:posOffset>2807970</wp:posOffset>
@@ -1969,7 +2296,7 @@
                     <pic:cNvPicPr/>
                   </pic:nvPicPr>
                   <pic:blipFill>
-                    <a:blip r:embed="rId13">
+                    <a:blip r:embed="rId17">
                       <a:extLst>
                         <a:ext uri="{28A0092B-C50C-407E-A947-70E740481C1C}">
                           <a14:useLocalDpi xmlns:a14="http://schemas.microsoft.com/office/drawing/2010/main" val="0"/>
@@ -2037,7 +2364,7 @@
                     <pic:cNvPicPr/>
                   </pic:nvPicPr>
                   <pic:blipFill>
-                    <a:blip r:embed="rId14"/>
+                    <a:blip r:embed="rId18"/>
                     <a:stretch>
                       <a:fillRect/>
                     </a:stretch>
@@ -2079,7 +2406,7 @@
         <w:rPr>
           <w:noProof/>
         </w:rPr>
-        <w:t>7</w:t>
+        <w:t>9</w:t>
       </w:r>
       <w:r>
         <w:fldChar w:fldCharType="end"/>
@@ -2156,14 +2483,14 @@
       <w:pPr>
         <w:pStyle w:val="Heading2"/>
       </w:pPr>
-      <w:bookmarkStart w:id="5" w:name="_Toc138261804"/>
+      <w:bookmarkStart w:id="7" w:name="_Toc138273265"/>
       <w:r>
         <w:rPr>
           <w:noProof/>
         </w:rPr>
         <w:pict w14:anchorId="111A43C4">
           <v:shape id="_x0000_s1030" type="#_x0000_t202" style="position:absolute;left:0;text-align:left;margin-left:289.05pt;margin-top:171pt;width:194.95pt;height:.05pt;z-index:251664896;mso-position-horizontal-relative:text;mso-position-vertical-relative:text" stroked="f">
-            <v:textbox style="mso-fit-shape-to-text:t" inset="0,0,0,0">
+            <v:textbox style="mso-next-textbox:#_x0000_s1030;mso-fit-shape-to-text:t" inset="0,0,0,0">
               <w:txbxContent>
                 <w:p>
                   <w:pPr>
@@ -2194,7 +2521,7 @@
                     <w:rPr>
                       <w:noProof/>
                     </w:rPr>
-                    <w:t>8</w:t>
+                    <w:t>10</w:t>
                   </w:r>
                   <w:r>
                     <w:fldChar w:fldCharType="end"/>
@@ -2214,7 +2541,7 @@
           <w:noProof/>
         </w:rPr>
         <w:drawing>
-          <wp:anchor distT="0" distB="0" distL="114300" distR="114300" simplePos="0" relativeHeight="251662336" behindDoc="0" locked="0" layoutInCell="1" allowOverlap="1" wp14:anchorId="37A66A6E" wp14:editId="064DC898">
+          <wp:anchor distT="0" distB="0" distL="114300" distR="114300" simplePos="0" relativeHeight="251658240" behindDoc="0" locked="0" layoutInCell="1" allowOverlap="1" wp14:anchorId="37A66A6E" wp14:editId="064DC898">
             <wp:simplePos x="0" y="0"/>
             <wp:positionH relativeFrom="margin">
               <wp:posOffset>3670935</wp:posOffset>
@@ -2237,7 +2564,7 @@
                     <pic:cNvPicPr/>
                   </pic:nvPicPr>
                   <pic:blipFill rotWithShape="1">
-                    <a:blip r:embed="rId15">
+                    <a:blip r:embed="rId19">
                       <a:extLst>
                         <a:ext uri="{28A0092B-C50C-407E-A947-70E740481C1C}">
                           <a14:useLocalDpi xmlns:a14="http://schemas.microsoft.com/office/drawing/2010/main" val="0"/>
@@ -2279,7 +2606,7 @@
       <w:r>
         <w:t>Ultrazvučni senzor HC-SR04</w:t>
       </w:r>
-      <w:bookmarkEnd w:id="5"/>
+      <w:bookmarkEnd w:id="7"/>
     </w:p>
     <w:p>
       <w:pPr>
@@ -2466,7 +2793,7 @@
                     <pic:cNvPicPr/>
                   </pic:nvPicPr>
                   <pic:blipFill rotWithShape="1">
-                    <a:blip r:embed="rId16" cstate="print">
+                    <a:blip r:embed="rId20" cstate="print">
                       <a:extLst>
                         <a:ext uri="{28A0092B-C50C-407E-A947-70E740481C1C}">
                           <a14:useLocalDpi xmlns:a14="http://schemas.microsoft.com/office/drawing/2010/main" val="0"/>
@@ -2521,7 +2848,7 @@
         <w:rPr>
           <w:noProof/>
         </w:rPr>
-        <w:t>9</w:t>
+        <w:t>11</w:t>
       </w:r>
       <w:r>
         <w:fldChar w:fldCharType="end"/>
@@ -2534,14 +2861,14 @@
       <w:pPr>
         <w:pStyle w:val="Heading2"/>
       </w:pPr>
-      <w:bookmarkStart w:id="6" w:name="_Toc138261805"/>
+      <w:bookmarkStart w:id="8" w:name="_Toc138273266"/>
       <w:r>
         <w:t xml:space="preserve">IR senzor Sharp </w:t>
       </w:r>
       <w:r>
         <w:t>GP2Y0A21YK0F</w:t>
       </w:r>
-      <w:bookmarkEnd w:id="6"/>
+      <w:bookmarkEnd w:id="8"/>
     </w:p>
     <w:p>
       <w:pPr>
@@ -2569,7 +2896,10 @@
         <w:t xml:space="preserve">Na slici </w:t>
       </w:r>
       <w:r>
-        <w:t>10</w:t>
+        <w:t>1</w:t>
+      </w:r>
+      <w:r>
+        <w:t>2</w:t>
       </w:r>
       <w:r>
         <w:t xml:space="preserve"> je predstavljen grafik  zavisnosti napona od udaljenosti.</w:t>
@@ -2604,7 +2934,7 @@
                     </pic:cNvPicPr>
                   </pic:nvPicPr>
                   <pic:blipFill>
-                    <a:blip r:embed="rId17">
+                    <a:blip r:embed="rId21">
                       <a:extLst>
                         <a:ext uri="{28A0092B-C50C-407E-A947-70E740481C1C}">
                           <a14:useLocalDpi xmlns:a14="http://schemas.microsoft.com/office/drawing/2010/main" val="0"/>
@@ -2654,7 +2984,7 @@
         <w:rPr>
           <w:noProof/>
         </w:rPr>
-        <w:t>10</w:t>
+        <w:t>12</w:t>
       </w:r>
       <w:r>
         <w:fldChar w:fldCharType="end"/>
@@ -2673,11 +3003,11 @@
       <w:pPr>
         <w:pStyle w:val="Heading2"/>
       </w:pPr>
-      <w:bookmarkStart w:id="7" w:name="_Toc138261806"/>
+      <w:bookmarkStart w:id="9" w:name="_Toc138273267"/>
       <w:r>
         <w:t>UART/Bluetooth komunikacija</w:t>
       </w:r>
-      <w:bookmarkEnd w:id="7"/>
+      <w:bookmarkEnd w:id="9"/>
     </w:p>
     <w:p>
       <w:pPr>
@@ -2717,7 +3047,7 @@
         </w:rPr>
         <w:pict w14:anchorId="0BB30F91">
           <v:shape id="_x0000_s1031" type="#_x0000_t202" style="position:absolute;left:0;text-align:left;margin-left:279.6pt;margin-top:274.55pt;width:204.6pt;height:.05pt;z-index:251668992;mso-position-horizontal-relative:text;mso-position-vertical-relative:text" stroked="f">
-            <v:textbox style="mso-fit-shape-to-text:t" inset="0,0,0,0">
+            <v:textbox style="mso-next-textbox:#_x0000_s1031;mso-fit-shape-to-text:t" inset="0,0,0,0">
               <w:txbxContent>
                 <w:p>
                   <w:pPr>
@@ -2745,7 +3075,7 @@
                     <w:rPr>
                       <w:noProof/>
                     </w:rPr>
-                    <w:t>11</w:t>
+                    <w:t>13</w:t>
                   </w:r>
                   <w:r>
                     <w:fldChar w:fldCharType="end"/>
@@ -2765,7 +3095,7 @@
           <w:noProof/>
         </w:rPr>
         <w:drawing>
-          <wp:anchor distT="0" distB="0" distL="114300" distR="114300" simplePos="0" relativeHeight="251663360" behindDoc="0" locked="0" layoutInCell="1" allowOverlap="1" wp14:anchorId="6F68EC63" wp14:editId="27419371">
+          <wp:anchor distT="0" distB="0" distL="114300" distR="114300" simplePos="0" relativeHeight="251659264" behindDoc="0" locked="0" layoutInCell="1" allowOverlap="1" wp14:anchorId="6F68EC63" wp14:editId="27419371">
             <wp:simplePos x="0" y="0"/>
             <wp:positionH relativeFrom="margin">
               <wp:posOffset>3550920</wp:posOffset>
@@ -2788,7 +3118,7 @@
                     <pic:cNvPicPr/>
                   </pic:nvPicPr>
                   <pic:blipFill>
-                    <a:blip r:embed="rId18">
+                    <a:blip r:embed="rId22">
                       <a:extLst>
                         <a:ext uri="{28A0092B-C50C-407E-A947-70E740481C1C}">
                           <a14:useLocalDpi xmlns:a14="http://schemas.microsoft.com/office/drawing/2010/main" val="0"/>
@@ -2834,7 +3164,10 @@
         <w:t xml:space="preserve"> modulu, kao što je prikazano na slici </w:t>
       </w:r>
       <w:r>
-        <w:t>11</w:t>
+        <w:t>1</w:t>
+      </w:r>
+      <w:r>
+        <w:t>3</w:t>
       </w:r>
       <w:r>
         <w:t>.</w:t>
@@ -2879,14 +3212,14 @@
       <w:pPr>
         <w:pStyle w:val="Heading2"/>
       </w:pPr>
-      <w:bookmarkStart w:id="8" w:name="_Toc138261807"/>
+      <w:bookmarkStart w:id="10" w:name="_Toc138273268"/>
       <w:r>
         <w:rPr>
           <w:noProof/>
         </w:rPr>
         <w:pict w14:anchorId="19C22B19">
           <v:shape id="_x0000_s1032" type="#_x0000_t202" style="position:absolute;left:0;text-align:left;margin-left:325.4pt;margin-top:122.45pt;width:159pt;height:.05pt;z-index:251671040;mso-position-horizontal-relative:text;mso-position-vertical-relative:text" stroked="f">
-            <v:textbox style="mso-fit-shape-to-text:t" inset="0,0,0,0">
+            <v:textbox style="mso-next-textbox:#_x0000_s1032;mso-fit-shape-to-text:t" inset="0,0,0,0">
               <w:txbxContent>
                 <w:p>
                   <w:pPr>
@@ -2917,7 +3250,7 @@
                     <w:rPr>
                       <w:noProof/>
                     </w:rPr>
-                    <w:t>12</w:t>
+                    <w:t>14</w:t>
                   </w:r>
                   <w:r>
                     <w:fldChar w:fldCharType="end"/>
@@ -2937,7 +3270,7 @@
           <w:noProof/>
         </w:rPr>
         <w:drawing>
-          <wp:anchor distT="0" distB="0" distL="114300" distR="114300" simplePos="0" relativeHeight="251667456" behindDoc="0" locked="0" layoutInCell="1" allowOverlap="1" wp14:anchorId="48FC17C7" wp14:editId="0A2901E4">
+          <wp:anchor distT="0" distB="0" distL="114300" distR="114300" simplePos="0" relativeHeight="251660288" behindDoc="0" locked="0" layoutInCell="1" allowOverlap="1" wp14:anchorId="48FC17C7" wp14:editId="0A2901E4">
             <wp:simplePos x="0" y="0"/>
             <wp:positionH relativeFrom="margin">
               <wp:posOffset>4132580</wp:posOffset>
@@ -2962,7 +3295,7 @@
                     </pic:cNvPicPr>
                   </pic:nvPicPr>
                   <pic:blipFill>
-                    <a:blip r:embed="rId19">
+                    <a:blip r:embed="rId23">
                       <a:extLst>
                         <a:ext uri="{28A0092B-C50C-407E-A947-70E740481C1C}">
                           <a14:useLocalDpi xmlns:a14="http://schemas.microsoft.com/office/drawing/2010/main" val="0"/>
@@ -2993,7 +3326,7 @@
       <w:r>
         <w:t>Regulator napona L7805</w:t>
       </w:r>
-      <w:bookmarkEnd w:id="8"/>
+      <w:bookmarkEnd w:id="10"/>
     </w:p>
     <w:p>
       <w:pPr>
@@ -3025,11 +3358,11 @@
       <w:pPr>
         <w:pStyle w:val="Heading1"/>
       </w:pPr>
-      <w:bookmarkStart w:id="9" w:name="_Toc138261808"/>
+      <w:bookmarkStart w:id="11" w:name="_Toc138273269"/>
       <w:r>
         <w:t>Zaključak</w:t>
       </w:r>
-      <w:bookmarkEnd w:id="9"/>
+      <w:bookmarkEnd w:id="11"/>
     </w:p>
     <w:p>
       <w:pPr>
@@ -3108,11 +3441,11 @@
       <w:pPr>
         <w:pStyle w:val="Heading1"/>
       </w:pPr>
-      <w:bookmarkStart w:id="10" w:name="_Toc138261809"/>
+      <w:bookmarkStart w:id="12" w:name="_Toc138273270"/>
       <w:r>
         <w:t>Literatura</w:t>
       </w:r>
-      <w:bookmarkEnd w:id="10"/>
+      <w:bookmarkEnd w:id="12"/>
     </w:p>
     <w:p>
       <w:pPr>
@@ -3176,7 +3509,7 @@
         </w:rPr>
         <w:t xml:space="preserve">dostupno na </w:t>
       </w:r>
-      <w:hyperlink r:id="rId20" w:history="1">
+      <w:hyperlink r:id="rId24" w:history="1">
         <w:r>
           <w:rPr>
             <w:rStyle w:val="Hyperlink"/>
@@ -3254,7 +3587,7 @@
       <w:r>
         <w:t xml:space="preserve"> </w:t>
       </w:r>
-      <w:hyperlink r:id="rId21" w:history="1">
+      <w:hyperlink r:id="rId25" w:history="1">
         <w:r>
           <w:rPr>
             <w:rStyle w:val="Hyperlink"/>
@@ -3314,7 +3647,7 @@
         </w:rPr>
         <w:t xml:space="preserve">, dostupno na </w:t>
       </w:r>
-      <w:hyperlink r:id="rId22" w:history="1">
+      <w:hyperlink r:id="rId26" w:history="1">
         <w:r>
           <w:rPr>
             <w:rStyle w:val="Hyperlink"/>
@@ -3361,7 +3694,7 @@
       <w:r>
         <w:t xml:space="preserve">, dostupno na </w:t>
       </w:r>
-      <w:hyperlink r:id="rId23" w:history="1">
+      <w:hyperlink r:id="rId27" w:history="1">
         <w:r>
           <w:rPr>
             <w:rStyle w:val="Hyperlink"/>
@@ -3404,7 +3737,7 @@
       <w:r>
         <w:t xml:space="preserve">, dostupno na </w:t>
       </w:r>
-      <w:hyperlink r:id="rId24" w:history="1">
+      <w:hyperlink r:id="rId28" w:history="1">
         <w:r>
           <w:rPr>
             <w:rStyle w:val="Hyperlink"/>
@@ -3447,7 +3780,7 @@
       <w:r>
         <w:t xml:space="preserve">, dostupno na </w:t>
       </w:r>
-      <w:hyperlink r:id="rId25" w:history="1">
+      <w:hyperlink r:id="rId29" w:history="1">
         <w:r>
           <w:rPr>
             <w:rStyle w:val="Hyperlink"/>
@@ -3479,12 +3812,12 @@
         <w:pStyle w:val="Dodatak"/>
         <w:pageBreakBefore/>
       </w:pPr>
-      <w:bookmarkStart w:id="11" w:name="_Toc138261810"/>
+      <w:bookmarkStart w:id="13" w:name="_Toc138273271"/>
       <w:r>
         <w:lastRenderedPageBreak/>
         <w:t>Dodatak A</w:t>
       </w:r>
-      <w:bookmarkEnd w:id="11"/>
+      <w:bookmarkEnd w:id="13"/>
     </w:p>
     <w:p>
       <w:pPr>
@@ -3503,7 +3836,7 @@
       <w:r>
         <w:t xml:space="preserve">-u pod narednim linkom: </w:t>
       </w:r>
-      <w:hyperlink r:id="rId26" w:history="1">
+      <w:hyperlink r:id="rId30" w:history="1">
         <w:r>
           <w:rPr>
             <w:rStyle w:val="Hyperlink"/>
@@ -3550,6 +3883,118 @@
     </w:p>
   </w:endnote>
 </w:endnotes>
+</file>
+
+<file path=word/footer1.xml><?xml version="1.0" encoding="utf-8"?>
+<w:ftr xmlns:wpc="http://schemas.microsoft.com/office/word/2010/wordprocessingCanvas" xmlns:cx="http://schemas.microsoft.com/office/drawing/2014/chartex" xmlns:cx1="http://schemas.microsoft.com/office/drawing/2015/9/8/chartex" xmlns:cx2="http://schemas.microsoft.com/office/drawing/2015/10/21/chartex" xmlns:cx3="http://schemas.microsoft.com/office/drawing/2016/5/9/chartex" xmlns:cx4="http://schemas.microsoft.com/office/drawing/2016/5/10/chartex" xmlns:cx5="http://schemas.microsoft.com/office/drawing/2016/5/11/chartex" xmlns:cx6="http://schemas.microsoft.com/office/drawing/2016/5/12/chartex" xmlns:cx7="http://schemas.microsoft.com/office/drawing/2016/5/13/chartex" xmlns:cx8="http://schemas.microsoft.com/office/drawing/2016/5/14/chartex" xmlns:mc="http://schemas.openxmlformats.org/markup-compatibility/2006" xmlns:aink="http://schemas.microsoft.com/office/drawing/2016/ink" xmlns:am3d="http://schemas.microsoft.com/office/drawing/2017/model3d" xmlns:o="urn:schemas-microsoft-com:office:office" xmlns:oel="http://schemas.microsoft.com/office/2019/extlst" xmlns:r="http://schemas.openxmlformats.org/officeDocument/2006/relationships" xmlns:m="http://schemas.openxmlformats.org/officeDocument/2006/math" xmlns:v="urn:schemas-microsoft-com:vml" xmlns:wp14="http://schemas.microsoft.com/office/word/2010/wordprocessingDrawing" xmlns:wp="http://schemas.openxmlformats.org/drawingml/2006/wordprocessingDrawing" xmlns:w10="urn:schemas-microsoft-com:office:word" xmlns:w="http://schemas.openxmlformats.org/wordprocessingml/2006/main" xmlns:w14="http://schemas.microsoft.com/office/word/2010/wordml" xmlns:w15="http://schemas.microsoft.com/office/word/2012/wordml" xmlns:w16cex="http://schemas.microsoft.com/office/word/2018/wordml/cex" xmlns:w16cid="http://schemas.microsoft.com/office/word/2016/wordml/cid" xmlns:w16="http://schemas.microsoft.com/office/word/2018/wordml" xmlns:w16sdtdh="http://schemas.microsoft.com/office/word/2020/wordml/sdtdatahash" xmlns:w16se="http://schemas.microsoft.com/office/word/2015/wordml/symex" xmlns:wpg="http://schemas.microsoft.com/office/word/2010/wordprocessingGroup" xmlns:wpi="http://schemas.microsoft.com/office/word/2010/wordprocessingInk" xmlns:wne="http://schemas.microsoft.com/office/word/2006/wordml" xmlns:wps="http://schemas.microsoft.com/office/word/2010/wordprocessingShape" mc:Ignorable="w14 w15 w16se w16cid w16 w16cex w16sdtdh wp14">
+  <w:sdt>
+    <w:sdtPr>
+      <w:id w:val="-954560734"/>
+      <w:docPartObj>
+        <w:docPartGallery w:val="Page Numbers (Bottom of Page)"/>
+        <w:docPartUnique/>
+      </w:docPartObj>
+    </w:sdtPr>
+    <w:sdtEndPr>
+      <w:rPr>
+        <w:noProof/>
+      </w:rPr>
+    </w:sdtEndPr>
+    <w:sdtContent>
+      <w:p>
+        <w:pPr>
+          <w:pStyle w:val="Footer"/>
+          <w:jc w:val="right"/>
+        </w:pPr>
+        <w:r>
+          <w:fldChar w:fldCharType="begin"/>
+        </w:r>
+        <w:r>
+          <w:instrText xml:space="preserve"> PAGE   \* MERGEFORMAT </w:instrText>
+        </w:r>
+        <w:r>
+          <w:fldChar w:fldCharType="separate"/>
+        </w:r>
+        <w:r>
+          <w:rPr>
+            <w:noProof/>
+          </w:rPr>
+          <w:t>2</w:t>
+        </w:r>
+        <w:r>
+          <w:rPr>
+            <w:noProof/>
+          </w:rPr>
+          <w:fldChar w:fldCharType="end"/>
+        </w:r>
+      </w:p>
+    </w:sdtContent>
+  </w:sdt>
+  <w:p>
+    <w:pPr>
+      <w:pStyle w:val="Footer"/>
+    </w:pPr>
+  </w:p>
+</w:ftr>
+</file>
+
+<file path=word/footer2.xml><?xml version="1.0" encoding="utf-8"?>
+<w:ftr xmlns:wpc="http://schemas.microsoft.com/office/word/2010/wordprocessingCanvas" xmlns:cx="http://schemas.microsoft.com/office/drawing/2014/chartex" xmlns:cx1="http://schemas.microsoft.com/office/drawing/2015/9/8/chartex" xmlns:cx2="http://schemas.microsoft.com/office/drawing/2015/10/21/chartex" xmlns:cx3="http://schemas.microsoft.com/office/drawing/2016/5/9/chartex" xmlns:cx4="http://schemas.microsoft.com/office/drawing/2016/5/10/chartex" xmlns:cx5="http://schemas.microsoft.com/office/drawing/2016/5/11/chartex" xmlns:cx6="http://schemas.microsoft.com/office/drawing/2016/5/12/chartex" xmlns:cx7="http://schemas.microsoft.com/office/drawing/2016/5/13/chartex" xmlns:cx8="http://schemas.microsoft.com/office/drawing/2016/5/14/chartex" xmlns:mc="http://schemas.openxmlformats.org/markup-compatibility/2006" xmlns:aink="http://schemas.microsoft.com/office/drawing/2016/ink" xmlns:am3d="http://schemas.microsoft.com/office/drawing/2017/model3d" xmlns:o="urn:schemas-microsoft-com:office:office" xmlns:oel="http://schemas.microsoft.com/office/2019/extlst" xmlns:r="http://schemas.openxmlformats.org/officeDocument/2006/relationships" xmlns:m="http://schemas.openxmlformats.org/officeDocument/2006/math" xmlns:v="urn:schemas-microsoft-com:vml" xmlns:wp14="http://schemas.microsoft.com/office/word/2010/wordprocessingDrawing" xmlns:wp="http://schemas.openxmlformats.org/drawingml/2006/wordprocessingDrawing" xmlns:w10="urn:schemas-microsoft-com:office:word" xmlns:w="http://schemas.openxmlformats.org/wordprocessingml/2006/main" xmlns:w14="http://schemas.microsoft.com/office/word/2010/wordml" xmlns:w15="http://schemas.microsoft.com/office/word/2012/wordml" xmlns:w16cex="http://schemas.microsoft.com/office/word/2018/wordml/cex" xmlns:w16cid="http://schemas.microsoft.com/office/word/2016/wordml/cid" xmlns:w16="http://schemas.microsoft.com/office/word/2018/wordml" xmlns:w16sdtdh="http://schemas.microsoft.com/office/word/2020/wordml/sdtdatahash" xmlns:w16se="http://schemas.microsoft.com/office/word/2015/wordml/symex" xmlns:wpg="http://schemas.microsoft.com/office/word/2010/wordprocessingGroup" xmlns:wpi="http://schemas.microsoft.com/office/word/2010/wordprocessingInk" xmlns:wne="http://schemas.microsoft.com/office/word/2006/wordml" xmlns:wps="http://schemas.microsoft.com/office/word/2010/wordprocessingShape" mc:Ignorable="w14 w15 w16se w16cid w16 w16cex w16sdtdh wp14">
+  <w:sdt>
+    <w:sdtPr>
+      <w:id w:val="-1413551486"/>
+      <w:docPartObj>
+        <w:docPartGallery w:val="Page Numbers (Bottom of Page)"/>
+        <w:docPartUnique/>
+      </w:docPartObj>
+    </w:sdtPr>
+    <w:sdtEndPr>
+      <w:rPr>
+        <w:noProof/>
+      </w:rPr>
+    </w:sdtEndPr>
+    <w:sdtContent>
+      <w:p>
+        <w:pPr>
+          <w:pStyle w:val="Footer"/>
+          <w:jc w:val="right"/>
+        </w:pPr>
+      </w:p>
+      <w:p>
+        <w:pPr>
+          <w:pStyle w:val="Footer"/>
+          <w:jc w:val="right"/>
+        </w:pPr>
+        <w:r>
+          <w:fldChar w:fldCharType="begin"/>
+        </w:r>
+        <w:r>
+          <w:instrText xml:space="preserve"> PAGE   \* MERGEFORMAT </w:instrText>
+        </w:r>
+        <w:r>
+          <w:fldChar w:fldCharType="separate"/>
+        </w:r>
+        <w:r>
+          <w:rPr>
+            <w:noProof/>
+          </w:rPr>
+          <w:t>2</w:t>
+        </w:r>
+        <w:r>
+          <w:rPr>
+            <w:noProof/>
+          </w:rPr>
+          <w:fldChar w:fldCharType="end"/>
+        </w:r>
+      </w:p>
+    </w:sdtContent>
+  </w:sdt>
+  <w:p>
+    <w:pPr>
+      <w:pStyle w:val="Footer"/>
+    </w:pPr>
+  </w:p>
+</w:ftr>
 </file>
 
 <file path=word/footnotes.xml><?xml version="1.0" encoding="utf-8"?>
@@ -4587,6 +5032,8 @@
   <w:style w:type="paragraph" w:styleId="Footer">
     <w:name w:val="footer"/>
     <w:basedOn w:val="DefaultStyle"/>
+    <w:link w:val="FooterChar"/>
+    <w:uiPriority w:val="99"/>
     <w:pPr>
       <w:tabs>
         <w:tab w:val="center" w:pos="4320"/>
@@ -4827,6 +5274,27 @@
       <w:color w:val="605E5C"/>
       <w:shd w:val="clear" w:color="auto" w:fill="E1DFDD"/>
     </w:rPr>
+  </w:style>
+  <w:style w:type="character" w:customStyle="1" w:styleId="FooterChar">
+    <w:name w:val="Footer Char"/>
+    <w:basedOn w:val="DefaultParagraphFont"/>
+    <w:link w:val="Footer"/>
+    <w:uiPriority w:val="99"/>
+    <w:rsid w:val="00384C5D"/>
+    <w:rPr>
+      <w:rFonts w:ascii="Times New Roman" w:eastAsia="Times New Roman" w:hAnsi="Times New Roman" w:cs="Times New Roman"/>
+      <w:sz w:val="24"/>
+      <w:szCs w:val="24"/>
+      <w:lang w:val="en-US"/>
+    </w:rPr>
+  </w:style>
+  <w:style w:type="character" w:styleId="PageNumber">
+    <w:name w:val="page number"/>
+    <w:basedOn w:val="DefaultParagraphFont"/>
+    <w:uiPriority w:val="99"/>
+    <w:semiHidden/>
+    <w:unhideWhenUsed/>
+    <w:rsid w:val="00384C5D"/>
   </w:style>
 </w:styles>
 </file>

</xml_diff>

<commit_message>
Uredjen kod, dodana prezentacija.
</commit_message>
<xml_diff>
--- a/Projekat_2_tenk/Dokumentacija/Dokumentacija.docx
+++ b/Projekat_2_tenk/Dokumentacija/Dokumentacija.docx
@@ -2273,7 +2273,7 @@
           <w:noProof/>
         </w:rPr>
         <w:drawing>
-          <wp:anchor distT="0" distB="0" distL="114300" distR="114300" simplePos="0" relativeHeight="251656192" behindDoc="0" locked="0" layoutInCell="1" allowOverlap="1" wp14:anchorId="4D80BB7C" wp14:editId="5EA55BF0">
+          <wp:anchor distT="0" distB="0" distL="114300" distR="114300" simplePos="0" relativeHeight="251655168" behindDoc="0" locked="0" layoutInCell="1" allowOverlap="1" wp14:anchorId="4D80BB7C" wp14:editId="5EA55BF0">
             <wp:simplePos x="0" y="0"/>
             <wp:positionH relativeFrom="margin">
               <wp:posOffset>2807970</wp:posOffset>
@@ -2541,7 +2541,7 @@
           <w:noProof/>
         </w:rPr>
         <w:drawing>
-          <wp:anchor distT="0" distB="0" distL="114300" distR="114300" simplePos="0" relativeHeight="251658240" behindDoc="0" locked="0" layoutInCell="1" allowOverlap="1" wp14:anchorId="37A66A6E" wp14:editId="064DC898">
+          <wp:anchor distT="0" distB="0" distL="114300" distR="114300" simplePos="0" relativeHeight="251657216" behindDoc="0" locked="0" layoutInCell="1" allowOverlap="1" wp14:anchorId="37A66A6E" wp14:editId="064DC898">
             <wp:simplePos x="0" y="0"/>
             <wp:positionH relativeFrom="margin">
               <wp:posOffset>3670935</wp:posOffset>
@@ -4034,7 +4034,7 @@
         <w:noProof/>
       </w:rPr>
       <w:drawing>
-        <wp:anchor distT="0" distB="0" distL="0" distR="0" simplePos="0" relativeHeight="251658240" behindDoc="0" locked="0" layoutInCell="1" allowOverlap="1" wp14:anchorId="347854BF" wp14:editId="0757E1CE">
+        <wp:anchor distT="0" distB="0" distL="0" distR="0" simplePos="0" relativeHeight="251657216" behindDoc="0" locked="0" layoutInCell="1" allowOverlap="1" wp14:anchorId="347854BF" wp14:editId="0757E1CE">
           <wp:simplePos x="0" y="0"/>
           <wp:positionH relativeFrom="column">
             <wp:posOffset>0</wp:posOffset>

</xml_diff>

<commit_message>
Popravljena dokumentacija, dodani izvestaji sa vezbi
</commit_message>
<xml_diff>
--- a/Projekat_2_tenk/Dokumentacija/Dokumentacija.docx
+++ b/Projekat_2_tenk/Dokumentacija/Dokumentacija.docx
@@ -34,7 +34,10 @@
         <w:pStyle w:val="FrontBoxContent"/>
       </w:pPr>
       <w:r>
-        <w:t>Tenk koji prati levu ivicu lavirinta</w:t>
+        <w:t>Autonomni robot</w:t>
+      </w:r>
+      <w:r>
+        <w:t xml:space="preserve"> koji prati levu ivicu lavirinta</w:t>
       </w:r>
     </w:p>
     <w:p>
@@ -1789,7 +1792,13 @@
         </w:rPr>
       </w:pPr>
       <w:r>
-        <w:t xml:space="preserve">Proces izrade je trajao otprilike 10 dana, za to vreme </w:t>
+        <w:t xml:space="preserve">Proces izrade je trajao otprilike </w:t>
+      </w:r>
+      <w:r>
+        <w:t>5</w:t>
+      </w:r>
+      <w:r>
+        <w:t xml:space="preserve"> dana, za to vreme </w:t>
       </w:r>
       <w:r>
         <w:t>su nabavljeni</w:t>
@@ -1819,7 +1828,13 @@
         <w:t xml:space="preserve">te smo se upoznali sa </w:t>
       </w:r>
       <w:r>
-        <w:t>fakultetskom opremom za fotopostupak. Prva da pokušaja izrade su bila neuspešna – prvi put pločic</w:t>
+        <w:t>fakultetskom opremom za fotopostupak. Prva d</w:t>
+      </w:r>
+      <w:r>
+        <w:t>v</w:t>
+      </w:r>
+      <w:r>
+        <w:t>a pokušaja izrade su bila neuspešna – prvi put pločic</w:t>
       </w:r>
       <w:r>
         <w:t>a je predugo</w:t>
@@ -2156,7 +2171,7 @@
         <w:pStyle w:val="TextBody"/>
       </w:pPr>
       <w:r>
-        <w:t>Za upravljanje motora koristi se kolo L298N, koje sadrži dvostruki H-most i upravljačku logiku. Kolo se može napajati sa naponom u opsegu od 1.5-46V.</w:t>
+        <w:t>Za upravljanje motora koristi se kolo L298N, koje sadrži dvostruki H-most i upravljačku logiku.</w:t>
       </w:r>
     </w:p>
     <w:p>
@@ -2724,7 +2739,13 @@
         <w:pStyle w:val="TextBody"/>
       </w:pPr>
       <w:r>
-        <w:t xml:space="preserve">,gde je </w:t>
+        <w:t>,</w:t>
+      </w:r>
+      <w:r>
+        <w:t xml:space="preserve"> </w:t>
+      </w:r>
+      <w:r>
+        <w:t xml:space="preserve">gde je </w:t>
       </w:r>
       <w:r>
         <w:rPr>
@@ -3151,7 +3172,7 @@
         </w:drawing>
       </w:r>
       <w:r>
-        <w:t xml:space="preserve">Modul HC06 ima 4 pina: Vcc, Gnd, Tx, Rx. Napon napajanja može biti u opsegu između 3,6V i 6V, u našem zadatku korišteno je 5V dovedenih sa mikrokontrolera. Da bismo prilagodili naponski nivo logičke jedinice na 3,3V, postavljen je naponski razdjelnik sa otpornicima u vrijednosti od 4K7 i 10K. Tako razdjeljen napon sa otpornika od 10K povezujemo na Rx pin na </w:t>
+        <w:t xml:space="preserve">Modul HC06 ima 4 pina: Vcc, Gnd, Tx, Rx. Napon napajanja može biti u opsegu između 3,6V i 6V, u našem zadatku korišteno je 5V dovedenih sa mikrokontrolera. Da bismo prilagodili naponski nivo logičke jedinice na 3,3V, postavljen je naponski razdelnik sa otpornicima u vrednosti od 4K7 i 10K. Tako razdeljen napon sa otpornika od 10K povezujemo na Rx pin na </w:t>
       </w:r>
       <w:r>
         <w:rPr>
@@ -3401,40 +3422,73 @@
         <w:pStyle w:val="TextBody"/>
       </w:pPr>
       <w:r>
-        <w:t xml:space="preserve">Nakon što su sve komponente zalemljene pušteno je napajanje iz laboratorijskog izvora i ploča je bila podvrgnuta još jednom testu, gdje se utvrdilo da su vodovi +5V i GND kratkospojeni. Nakon pažljivog pregleda svih vodova zaključeno je da ne postoji fizički kontakt na pločici, a problem je rešen odlemljavanjem jednog od </w:t>
+        <w:t>Nakon što su sve komponente zalemljene pušteno je napajanje iz laboratorijskog izvora i ploča je bila podvrgnuta još jednom testu</w:t>
+      </w:r>
+      <w:r>
+        <w:t xml:space="preserve"> da bi se ispitali vodovi zaduženi za napajanje (5V i GND vodovi). </w:t>
+      </w:r>
+      <w:r>
+        <w:t>U ovoj fazi utvrđeno je da su zamajne diode motora okrenute u suprotnom smeru te je problem uspešno otklonjen.</w:t>
+      </w:r>
+    </w:p>
+    <w:p>
+      <w:pPr>
+        <w:pStyle w:val="TextBody"/>
+      </w:pPr>
+      <w:r>
+        <w:t>Naredna faza je predstavljala implementaciju i testiranje jedne po jedne komponente navedenih u odeljku 3</w:t>
+      </w:r>
+      <w:r>
+        <w:t xml:space="preserve">, i razvijanje konačnog algoritma. U ovoj fazi se javio problem za koji se smatralo da je problem do drajvera, odnosno do H-mosta, gde se jedan motor nije mogao okretati unazad (samo na jednu kombinaciju IN ulaza drajvera) bez da zahteva suviše veliku struju iz izvora. Problem se nije otklonio sve do finalne verzije proizvoda. U vreme pisanja Zaključka dokumentacije utvrđeno je da problem nije bio do drajvera već do nepogonskog točka na </w:t>
+      </w:r>
+      <w:r>
+        <w:t>posmatranoj</w:t>
+      </w:r>
+      <w:r>
+        <w:t xml:space="preserve"> strani tenka koji je bio prečvrsto stegnut, te je pogonskom točku (a samim time motoru) bila potrebna velika količina snage da bi pokrenuo i okretao gusenice tenka preko točka koji se ne okreće. </w:t>
+      </w:r>
+      <w:r>
+        <w:t xml:space="preserve">Problem je uspešno otklonjen i robot u potpunosti prati planirani algoritam, sa mogućnošću prepoznavanja </w:t>
+      </w:r>
+      <w:r>
+        <w:lastRenderedPageBreak/>
+        <w:t>situacije kada je ušao u ćorsokak, i uspešnog izlaženja iz slepe ulice vraćanjem unazad do prvog trenutka kada je mogao skrenuti udesno.</w:t>
+      </w:r>
+    </w:p>
+    <w:p>
+      <w:pPr>
+        <w:pStyle w:val="TextBody"/>
+      </w:pPr>
+      <w:r>
+        <w:t>Kao moguće unapređenje ovog projekta ističemo</w:t>
+      </w:r>
+      <w:r>
+        <w:t xml:space="preserve"> mogućnost koršćenja gumenih točkova umesto plastičnih kako bi smanjili količinu proklizivanja točkova. Većim brojem senzora dobilo bi se dodatno na preciznosti. Ukoliko je moguće modifikovati poligon na kome se robot kreće, moguće je koristiti magnetni senzor i magnete,</w:t>
+      </w:r>
+      <w:r>
+        <w:t xml:space="preserve"> ili</w:t>
+      </w:r>
+      <w:r>
+        <w:t xml:space="preserve"> IR reciever i IR diode postavljene na odgovarajuća mesta, ili</w:t>
+      </w:r>
+      <w:r>
+        <w:t xml:space="preserve"> označiti površinu poligona linijama u boji kako bi robot pratio liniju (</w:t>
       </w:r>
       <w:r>
         <w:rPr>
           <w:i/>
           <w:iCs/>
         </w:rPr>
-        <w:t>decoupling</w:t>
-      </w:r>
-      <w:r>
-        <w:t xml:space="preserve"> kondenzatora. U ovoj fazi utvrđeno je i da su zamajne diode motora okrenute u suprotnom smeru te je problem uspešno otklonjen.</w:t>
-      </w:r>
-    </w:p>
-    <w:p>
-      <w:pPr>
-        <w:pStyle w:val="TextBody"/>
-      </w:pPr>
-      <w:r>
-        <w:t>Naredna faza je predstavljala implementaciju i testiranje jedne po jedne komponente navedenih u odeljku 3</w:t>
-      </w:r>
-      <w:r>
-        <w:t xml:space="preserve">, i razvijanje konačnog algoritma. U ovoj fazi se javio problem za koji se smatralo da je problem do drajvera, odnosno do H-mosta, gde se jedan motor nije mogao okretati unazad (samo na jednu kombinaciju IN ulaza drajvera) bez da zahteva suviše veliku struju iz izvora. Problem se nije otklonio sve do finalne verzije proizvoda. U vreme pisanja Zaključka dokumentacije utvrđeno je da problem nije bio do drajvera već do nepogonskog točka na toj strani tenka koji je bio prečvrsto stegnut, te je pogonskom točku (a samim time motoru) bila potrebna velika količina snage da bi pokrenuo i okretao gusenice tenka preko točka koji se ne okreće. Kako je algoritam već </w:t>
-      </w:r>
-      <w:r>
-        <w:lastRenderedPageBreak/>
-        <w:t>ispravno implementiran, odlučeno je da se zadrži vezija proizvoda bez kretanja unazad kao konačna verzija.</w:t>
-      </w:r>
-    </w:p>
-    <w:p>
-      <w:pPr>
-        <w:pStyle w:val="TextBody"/>
-      </w:pPr>
-      <w:r>
-        <w:t>Kao moguće unapređenje ovog projekta ističemo stavku iz pretohodnog pasusa pomoću koje je moguće obezbediti da se robot kreće unazad, čime se poboljšavaju performanse prilikom skretanja – moguće je vršiti okret za 90 stepeni u mestu, i dopunjavanje algoritma kretanja tako da pokriva i situaciju kada tenk uđe u slepu ulicu – izlazak iz ćorsokaka unazad i skretanje udesno kada mu se za to ukaže prilika. Pored ovih inovacija, moguće poboljšanje projekta uključuje korišćenje žiroskopa i PID algoritma koji bi osigurali precizne okrete za tačno 90 stepeni.</w:t>
+        <w:t>line-following</w:t>
+      </w:r>
+      <w:r>
+        <w:t xml:space="preserve"> robot) ili koristio senzor boje i I2C komunikaciju, koju mikrokontroler podržava, kako bi pravio tačnije i naprednije poteze na označenim mestima.</w:t>
+      </w:r>
+      <w:r>
+        <w:t xml:space="preserve"> </w:t>
+      </w:r>
+      <w:r>
+        <w:t>Pored ovih inovacija, moguće poboljšanje projekta uključuje korišćenje žiroskopa i PID algoritma koji bi osigurali precizne okrete za tačno 90 stepeni.</w:t>
       </w:r>
     </w:p>
     <w:p>

</xml_diff>